<commit_message>
Add improved CSV handling and HTML conversion functions
Integrated functions for enhanced CSV extraction and responsive HTML generation from documents. Updated CSS for mobile-friendly table rendering and added robust error handling for CSV file lookups.
</commit_message>
<xml_diff>
--- a/blog-module/blog-entries/20250501G/2025MiamiGpUpgrades.docx
+++ b/blog-module/blog-entries/20250501G/2025MiamiGpUpgrades.docx
@@ -502,7 +502,7 @@
           <w:szCs w:val="34"/>
           <w:rtl w:val="0"/>
         </w:rPr>
-        <w:t xml:space="preserve">McLaren F1 Team 🇬🇧</w:t>
+        <w:t xml:space="preserve">McLaren F1 Team 🏆🇬🇧</w:t>
       </w:r>
     </w:p>
     <w:p>
@@ -716,7 +716,19 @@
         <w:rPr>
           <w:rtl w:val="0"/>
         </w:rPr>
+      </w:r>
+    </w:p>
+    <w:p>
+      <w:pPr>
+        <w:spacing w:after="240" w:before="240" w:lineRule="auto"/>
+        <w:rPr/>
+      </w:pPr>
+      <w:r>
+        <w:rPr>
+          <w:rtl w:val="0"/>
+        </w:rPr>
         <w:t xml:space="preserve">CSV_TABLE:mclaren.csv</w:t>
+        <w:br w:type="textWrapping"/>
       </w:r>
     </w:p>
     <w:p>
@@ -911,7 +923,6 @@
           <w:rtl w:val="0"/>
         </w:rPr>
         <w:t xml:space="preserve">.</w:t>
-        <w:br w:type="textWrapping"/>
         <w:br w:type="textWrapping"/>
         <w:br w:type="textWrapping"/>
         <w:t xml:space="preserve">CSV_TABLE:Redbull.csv</w:t>
@@ -950,7 +961,7 @@
           <w:szCs w:val="34"/>
           <w:rtl w:val="0"/>
         </w:rPr>
-        <w:t xml:space="preserve">Racing Bulls (ex-AlphaTauri) 🇯🇵</w:t>
+        <w:t xml:space="preserve">Racing Bulls 🇮🇹</w:t>
       </w:r>
     </w:p>
     <w:p>
@@ -1244,30 +1255,9 @@
         <w:rPr>
           <w:rtl w:val="0"/>
         </w:rPr>
-      </w:r>
-    </w:p>
-    <w:p>
-      <w:pPr>
-        <w:spacing w:after="240" w:before="240" w:lineRule="auto"/>
-        <w:rPr/>
-      </w:pPr>
-      <w:r>
-        <w:rPr>
-          <w:rtl w:val="0"/>
-        </w:rPr>
         <w:br w:type="textWrapping"/>
         <w:t xml:space="preserve">CSV_TABLE:upgrades.csv</w:t>
         <w:br w:type="textWrapping"/>
-      </w:r>
-    </w:p>
-    <w:p>
-      <w:pPr>
-        <w:rPr/>
-      </w:pPr>
-      <w:r>
-        <w:rPr>
-          <w:rtl w:val="0"/>
-        </w:rPr>
       </w:r>
     </w:p>
     <w:sectPr>

</xml_diff>